<commit_message>
adden new report(n finished)
</commit_message>
<xml_diff>
--- a/Device_Location_Report.docx
+++ b/Device_Location_Report.docx
@@ -104,7 +104,7 @@
           </w:tcPr>
           <w:p>
             <w:r>
-              <w:t>192.168.1.1</w:t>
+              <w:t>192.168.100.1</w:t>
             </w:r>
           </w:p>
         </w:tc>
@@ -114,7 +114,7 @@
           </w:tcPr>
           <w:p>
             <w:r>
-              <w:t>Location1</w:t>
+              <w:t>401</w:t>
             </w:r>
           </w:p>
         </w:tc>
@@ -124,7 +124,7 @@
           </w:tcPr>
           <w:p>
             <w:r>
-              <w:t>2033-03-11</w:t>
+              <w:t>2024-03-09</w:t>
             </w:r>
           </w:p>
         </w:tc>
@@ -138,6 +138,96 @@
                 <w:color w:val="FF0000"/>
               </w:rPr>
               <w:t>Off</w:t>
+            </w:r>
+          </w:p>
+        </w:tc>
+      </w:tr>
+      <w:tr>
+        <w:tc>
+          <w:tcPr>
+            <w:tcW w:type="dxa" w:w="2160"/>
+          </w:tcPr>
+          <w:p>
+            <w:r>
+              <w:t>192.168.100.9</w:t>
+            </w:r>
+          </w:p>
+        </w:tc>
+        <w:tc>
+          <w:tcPr>
+            <w:tcW w:type="dxa" w:w="2160"/>
+          </w:tcPr>
+          <w:p>
+            <w:r>
+              <w:t>401</w:t>
+            </w:r>
+          </w:p>
+        </w:tc>
+        <w:tc>
+          <w:tcPr>
+            <w:tcW w:type="dxa" w:w="2160"/>
+          </w:tcPr>
+          <w:p>
+            <w:r>
+              <w:t>2024-03-09</w:t>
+            </w:r>
+          </w:p>
+        </w:tc>
+        <w:tc>
+          <w:tcPr>
+            <w:tcW w:type="dxa" w:w="2160"/>
+          </w:tcPr>
+          <w:p>
+            <w:r>
+              <w:rPr>
+                <w:color w:val="FF0000"/>
+              </w:rPr>
+              <w:t>Off</w:t>
+            </w:r>
+          </w:p>
+        </w:tc>
+      </w:tr>
+      <w:tr>
+        <w:tc>
+          <w:tcPr>
+            <w:tcW w:type="dxa" w:w="2160"/>
+          </w:tcPr>
+          <w:p>
+            <w:r>
+              <w:t>172.20.10.3</w:t>
+            </w:r>
+          </w:p>
+        </w:tc>
+        <w:tc>
+          <w:tcPr>
+            <w:tcW w:type="dxa" w:w="2160"/>
+          </w:tcPr>
+          <w:p>
+            <w:r>
+              <w:t>401</w:t>
+            </w:r>
+          </w:p>
+        </w:tc>
+        <w:tc>
+          <w:tcPr>
+            <w:tcW w:type="dxa" w:w="2160"/>
+          </w:tcPr>
+          <w:p>
+            <w:r>
+              <w:t>2024-03-09</w:t>
+            </w:r>
+          </w:p>
+        </w:tc>
+        <w:tc>
+          <w:tcPr>
+            <w:tcW w:type="dxa" w:w="2160"/>
+          </w:tcPr>
+          <w:p>
+            <w:r>
+              <w:rPr>
+                <w:color w:val="008000"/>
+              </w:rPr>
+              <w:t>On</w:t>
             </w:r>
           </w:p>
         </w:tc>

</xml_diff>